<commit_message>
Adding final results of linear regretion
</commit_message>
<xml_diff>
--- a/LinearRegretion/results/Lista 1.docx
+++ b/LinearRegretion/results/Lista 1.docx
@@ -116,20 +116,8 @@
           <w:szCs w:val="28"/>
           <w:u w:val="single"/>
         </w:rPr>
-        <w:t xml:space="preserve">Regressão Linear </w:t>
-      </w:r>
-      <w:proofErr w:type="spellStart"/>
-      <w:r>
-        <w:rPr>
-          <w:rFonts w:ascii="Times New Roman" w:hAnsi="Times New Roman" w:cs="Times New Roman"/>
-          <w:b/>
-          <w:sz w:val="28"/>
-          <w:szCs w:val="28"/>
-          <w:u w:val="single"/>
-        </w:rPr>
-        <w:t>Univariada</w:t>
-      </w:r>
-      <w:proofErr w:type="spellEnd"/>
+        <w:t>Regressão Linear Univariada</w:t>
+      </w:r>
     </w:p>
     <w:p>
       <w:pPr>
@@ -353,14 +341,16 @@
         <w:rPr>
           <w:rFonts w:ascii="Times New Roman" w:hAnsi="Times New Roman" w:cs="Times New Roman"/>
           <w:i/>
-          <w:sz w:val="28"/>
-          <w:szCs w:val="28"/>
-        </w:rPr>
-      </w:pPr>
-      <w:r>
-        <w:rPr>
-          <w:rFonts w:ascii="Times New Roman" w:hAnsi="Times New Roman" w:cs="Times New Roman"/>
-          <w:i/>
+          <w:color w:val="4BACC6" w:themeColor="accent5"/>
+          <w:sz w:val="28"/>
+          <w:szCs w:val="28"/>
+        </w:rPr>
+      </w:pPr>
+      <w:r>
+        <w:rPr>
+          <w:rFonts w:ascii="Times New Roman" w:hAnsi="Times New Roman" w:cs="Times New Roman"/>
+          <w:i/>
+          <w:color w:val="4BACC6" w:themeColor="accent5"/>
           <w:sz w:val="28"/>
           <w:szCs w:val="28"/>
         </w:rPr>
@@ -502,6 +492,7 @@
         <w:rPr>
           <w:rFonts w:ascii="Times New Roman" w:hAnsi="Times New Roman" w:cs="Times New Roman"/>
           <w:i/>
+          <w:color w:val="4BACC6" w:themeColor="accent5"/>
           <w:sz w:val="28"/>
           <w:szCs w:val="28"/>
         </w:rPr>
@@ -518,37 +509,11 @@
         <w:rPr>
           <w:rFonts w:ascii="Times New Roman" w:hAnsi="Times New Roman" w:cs="Times New Roman"/>
           <w:i/>
-          <w:sz w:val="28"/>
-          <w:szCs w:val="28"/>
-        </w:rPr>
-        <w:t xml:space="preserve">W0 = </w:t>
-      </w:r>
-      <w:r>
-        <w:rPr>
-          <w:rFonts w:ascii="Times New Roman" w:hAnsi="Times New Roman" w:cs="Times New Roman"/>
-          <w:i/>
-          <w:sz w:val="28"/>
-          <w:szCs w:val="28"/>
-        </w:rPr>
-        <w:t>-3.917517058471562</w:t>
-      </w:r>
-      <w:r>
-        <w:rPr>
-          <w:rFonts w:ascii="Times New Roman" w:hAnsi="Times New Roman" w:cs="Times New Roman"/>
-          <w:i/>
-          <w:sz w:val="28"/>
-          <w:szCs w:val="28"/>
-        </w:rPr>
-        <w:t xml:space="preserve">, W1 =  </w:t>
-      </w:r>
-      <w:r>
-        <w:rPr>
-          <w:rFonts w:ascii="Times New Roman" w:hAnsi="Times New Roman" w:cs="Times New Roman"/>
-          <w:i/>
-          <w:sz w:val="28"/>
-          <w:szCs w:val="28"/>
-        </w:rPr>
-        <w:t>1.303534229171897</w:t>
+          <w:color w:val="4BACC6" w:themeColor="accent5"/>
+          <w:sz w:val="28"/>
+          <w:szCs w:val="28"/>
+        </w:rPr>
+        <w:t>W0 = -3.917517058471562, W1 =  1.303534229171897</w:t>
       </w:r>
     </w:p>
     <w:p>
@@ -836,6 +801,7 @@
         <w:rPr>
           <w:rFonts w:ascii="Times New Roman" w:hAnsi="Times New Roman" w:cs="Times New Roman"/>
           <w:i/>
+          <w:color w:val="4BACC6" w:themeColor="accent5"/>
           <w:sz w:val="28"/>
           <w:szCs w:val="28"/>
         </w:rPr>
@@ -848,101 +814,16 @@
           <w:szCs w:val="28"/>
         </w:rPr>
         <w:tab/>
-        <w:t xml:space="preserve">Sim, através do gráfico </w:t>
-      </w:r>
-      <w:proofErr w:type="spellStart"/>
-      <w:r>
-        <w:rPr>
-          <w:rFonts w:ascii="Times New Roman" w:hAnsi="Times New Roman" w:cs="Times New Roman"/>
-          <w:i/>
-          <w:sz w:val="28"/>
-          <w:szCs w:val="28"/>
-        </w:rPr>
-        <w:t>epo</w:t>
-      </w:r>
-      <w:r>
-        <w:rPr>
-          <w:rFonts w:ascii="Times New Roman" w:hAnsi="Times New Roman" w:cs="Times New Roman"/>
-          <w:i/>
-          <w:sz w:val="28"/>
-          <w:szCs w:val="28"/>
-        </w:rPr>
-        <w:t>c</w:t>
-      </w:r>
-      <w:r>
-        <w:rPr>
-          <w:rFonts w:ascii="Times New Roman" w:hAnsi="Times New Roman" w:cs="Times New Roman"/>
-          <w:i/>
-          <w:sz w:val="28"/>
-          <w:szCs w:val="28"/>
-        </w:rPr>
-        <w:t>h</w:t>
-      </w:r>
-      <w:proofErr w:type="spellEnd"/>
-      <w:r>
-        <w:rPr>
-          <w:rFonts w:ascii="Times New Roman" w:hAnsi="Times New Roman" w:cs="Times New Roman"/>
-          <w:i/>
-          <w:sz w:val="28"/>
-          <w:szCs w:val="28"/>
-        </w:rPr>
-        <w:t xml:space="preserve"> x </w:t>
-      </w:r>
-      <w:proofErr w:type="spellStart"/>
-      <w:r>
-        <w:rPr>
-          <w:rFonts w:ascii="Times New Roman" w:hAnsi="Times New Roman" w:cs="Times New Roman"/>
-          <w:i/>
-          <w:sz w:val="28"/>
-          <w:szCs w:val="28"/>
-        </w:rPr>
-        <w:t>mse</w:t>
-      </w:r>
-      <w:proofErr w:type="spellEnd"/>
-      <w:r>
-        <w:rPr>
-          <w:rFonts w:ascii="Times New Roman" w:hAnsi="Times New Roman" w:cs="Times New Roman"/>
-          <w:i/>
-          <w:sz w:val="28"/>
-          <w:szCs w:val="28"/>
-        </w:rPr>
-        <w:t xml:space="preserve"> podemos observar que o algoritmo está aprendendo</w:t>
-      </w:r>
-      <w:r>
-        <w:rPr>
-          <w:rFonts w:ascii="Times New Roman" w:hAnsi="Times New Roman" w:cs="Times New Roman"/>
-          <w:i/>
-          <w:sz w:val="28"/>
-          <w:szCs w:val="28"/>
-        </w:rPr>
-        <w:t>, pois há uma queda considerável no erro ao longo das épocas. No entant</w:t>
-      </w:r>
-      <w:r>
-        <w:rPr>
-          <w:rFonts w:ascii="Times New Roman" w:hAnsi="Times New Roman" w:cs="Times New Roman"/>
-          <w:i/>
-          <w:sz w:val="28"/>
-          <w:szCs w:val="28"/>
-        </w:rPr>
-        <w:t xml:space="preserve">o, também é possível observar que grande parte do aprendizado ocorre </w:t>
-      </w:r>
-      <w:r>
-        <w:rPr>
-          <w:rFonts w:ascii="Times New Roman" w:hAnsi="Times New Roman" w:cs="Times New Roman"/>
-          <w:i/>
-          <w:sz w:val="28"/>
-          <w:szCs w:val="28"/>
-        </w:rPr>
-        <w:t>antes da época 200</w:t>
-      </w:r>
-      <w:r>
-        <w:rPr>
-          <w:rFonts w:ascii="Times New Roman" w:hAnsi="Times New Roman" w:cs="Times New Roman"/>
-          <w:i/>
-          <w:sz w:val="28"/>
-          <w:szCs w:val="28"/>
-        </w:rPr>
-        <w:t>, melhorando pouquíssimo após isso.</w:t>
+      </w:r>
+      <w:r>
+        <w:rPr>
+          <w:rFonts w:ascii="Times New Roman" w:hAnsi="Times New Roman" w:cs="Times New Roman"/>
+          <w:i/>
+          <w:color w:val="4BACC6" w:themeColor="accent5"/>
+          <w:sz w:val="28"/>
+          <w:szCs w:val="28"/>
+        </w:rPr>
+        <w:t>Sim, através do gráfico epoch x mse podemos observar que o algoritmo está aprendendo, pois há uma queda considerável no erro ao longo das épocas. No entanto, também é possível observar que grande parte do aprendizado ocorre antes da época 200, melhorando pouquíssimo após isso.</w:t>
       </w:r>
     </w:p>
     <w:p>
@@ -952,6 +833,7 @@
         <w:rPr>
           <w:rFonts w:ascii="Times New Roman" w:hAnsi="Times New Roman" w:cs="Times New Roman"/>
           <w:b/>
+          <w:color w:val="4BACC6" w:themeColor="accent5"/>
           <w:sz w:val="28"/>
           <w:szCs w:val="28"/>
           <w:u w:val="single"/>
@@ -1139,13 +1021,17 @@
         <w:jc w:val="both"/>
         <w:rPr>
           <w:rFonts w:ascii="Times New Roman" w:hAnsi="Times New Roman" w:cs="Times New Roman"/>
-          <w:sz w:val="28"/>
-          <w:szCs w:val="28"/>
-        </w:rPr>
-      </w:pPr>
-      <w:r>
-        <w:rPr>
-          <w:rFonts w:ascii="Times New Roman" w:hAnsi="Times New Roman" w:cs="Times New Roman"/>
+          <w:i/>
+          <w:color w:val="4BACC6" w:themeColor="accent5"/>
+          <w:sz w:val="28"/>
+          <w:szCs w:val="28"/>
+        </w:rPr>
+      </w:pPr>
+      <w:r>
+        <w:rPr>
+          <w:rFonts w:ascii="Times New Roman" w:hAnsi="Times New Roman" w:cs="Times New Roman"/>
+          <w:i/>
+          <w:color w:val="4BACC6" w:themeColor="accent5"/>
           <w:sz w:val="28"/>
           <w:szCs w:val="28"/>
         </w:rPr>
@@ -1159,13 +1045,17 @@
         <w:jc w:val="both"/>
         <w:rPr>
           <w:rFonts w:ascii="Times New Roman" w:hAnsi="Times New Roman" w:cs="Times New Roman"/>
-          <w:sz w:val="28"/>
-          <w:szCs w:val="28"/>
-        </w:rPr>
-      </w:pPr>
-      <w:r>
-        <w:rPr>
-          <w:rFonts w:ascii="Times New Roman" w:hAnsi="Times New Roman" w:cs="Times New Roman"/>
+          <w:i/>
+          <w:color w:val="4BACC6" w:themeColor="accent5"/>
+          <w:sz w:val="28"/>
+          <w:szCs w:val="28"/>
+        </w:rPr>
+      </w:pPr>
+      <w:r>
+        <w:rPr>
+          <w:rFonts w:ascii="Times New Roman" w:hAnsi="Times New Roman" w:cs="Times New Roman"/>
+          <w:i/>
+          <w:color w:val="4BACC6" w:themeColor="accent5"/>
           <w:sz w:val="28"/>
           <w:szCs w:val="28"/>
         </w:rPr>
@@ -1179,13 +1069,17 @@
         <w:jc w:val="both"/>
         <w:rPr>
           <w:rFonts w:ascii="Times New Roman" w:hAnsi="Times New Roman" w:cs="Times New Roman"/>
-          <w:sz w:val="28"/>
-          <w:szCs w:val="28"/>
-        </w:rPr>
-      </w:pPr>
-      <w:r>
-        <w:rPr>
-          <w:rFonts w:ascii="Times New Roman" w:hAnsi="Times New Roman" w:cs="Times New Roman"/>
+          <w:i/>
+          <w:color w:val="4BACC6" w:themeColor="accent5"/>
+          <w:sz w:val="28"/>
+          <w:szCs w:val="28"/>
+        </w:rPr>
+      </w:pPr>
+      <w:r>
+        <w:rPr>
+          <w:rFonts w:ascii="Times New Roman" w:hAnsi="Times New Roman" w:cs="Times New Roman"/>
+          <w:i/>
+          <w:color w:val="4BACC6" w:themeColor="accent5"/>
           <w:sz w:val="28"/>
           <w:szCs w:val="28"/>
         </w:rPr>
@@ -1417,14 +1311,16 @@
         <w:rPr>
           <w:rFonts w:ascii="Times New Roman" w:hAnsi="Times New Roman" w:cs="Times New Roman"/>
           <w:i/>
-          <w:sz w:val="28"/>
-          <w:szCs w:val="28"/>
-        </w:rPr>
-      </w:pPr>
-      <w:r>
-        <w:rPr>
-          <w:rFonts w:ascii="Times New Roman" w:hAnsi="Times New Roman" w:cs="Times New Roman"/>
-          <w:i/>
+          <w:color w:val="4BACC6" w:themeColor="accent5"/>
+          <w:sz w:val="28"/>
+          <w:szCs w:val="28"/>
+        </w:rPr>
+      </w:pPr>
+      <w:r>
+        <w:rPr>
+          <w:rFonts w:ascii="Times New Roman" w:hAnsi="Times New Roman" w:cs="Times New Roman"/>
+          <w:i/>
+          <w:color w:val="4BACC6" w:themeColor="accent5"/>
           <w:sz w:val="28"/>
           <w:szCs w:val="28"/>
         </w:rPr>
@@ -1434,6 +1330,7 @@
         <w:rPr>
           <w:rFonts w:ascii="Times New Roman" w:hAnsi="Times New Roman" w:cs="Times New Roman"/>
           <w:i/>
+          <w:color w:val="4BACC6" w:themeColor="accent5"/>
           <w:sz w:val="28"/>
           <w:szCs w:val="28"/>
         </w:rPr>
@@ -1452,97 +1349,6 @@
           <w:szCs w:val="28"/>
         </w:rPr>
       </w:pPr>
-      <w:bookmarkStart w:id="0" w:name="_GoBack"/>
-      <w:bookmarkEnd w:id="0"/>
-    </w:p>
-    <w:p>
-      <w:pPr>
-        <w:pStyle w:val="ListParagraph"/>
-        <w:ind w:firstLine="696"/>
-        <w:jc w:val="both"/>
-        <w:rPr>
-          <w:rFonts w:ascii="Times New Roman" w:hAnsi="Times New Roman" w:cs="Times New Roman"/>
-          <w:i/>
-          <w:sz w:val="28"/>
-          <w:szCs w:val="28"/>
-        </w:rPr>
-      </w:pPr>
-    </w:p>
-    <w:p>
-      <w:pPr>
-        <w:pStyle w:val="ListParagraph"/>
-        <w:ind w:firstLine="696"/>
-        <w:jc w:val="both"/>
-        <w:rPr>
-          <w:rFonts w:ascii="Times New Roman" w:hAnsi="Times New Roman" w:cs="Times New Roman"/>
-          <w:i/>
-          <w:sz w:val="28"/>
-          <w:szCs w:val="28"/>
-        </w:rPr>
-      </w:pPr>
-    </w:p>
-    <w:p>
-      <w:pPr>
-        <w:pStyle w:val="ListParagraph"/>
-        <w:ind w:firstLine="696"/>
-        <w:jc w:val="both"/>
-        <w:rPr>
-          <w:rFonts w:ascii="Times New Roman" w:hAnsi="Times New Roman" w:cs="Times New Roman"/>
-          <w:i/>
-          <w:sz w:val="28"/>
-          <w:szCs w:val="28"/>
-        </w:rPr>
-      </w:pPr>
-    </w:p>
-    <w:p>
-      <w:pPr>
-        <w:pStyle w:val="ListParagraph"/>
-        <w:ind w:firstLine="696"/>
-        <w:jc w:val="both"/>
-        <w:rPr>
-          <w:rFonts w:ascii="Times New Roman" w:hAnsi="Times New Roman" w:cs="Times New Roman"/>
-          <w:i/>
-          <w:sz w:val="28"/>
-          <w:szCs w:val="28"/>
-        </w:rPr>
-      </w:pPr>
-    </w:p>
-    <w:p>
-      <w:pPr>
-        <w:pStyle w:val="ListParagraph"/>
-        <w:ind w:firstLine="696"/>
-        <w:jc w:val="both"/>
-        <w:rPr>
-          <w:rFonts w:ascii="Times New Roman" w:hAnsi="Times New Roman" w:cs="Times New Roman"/>
-          <w:i/>
-          <w:sz w:val="28"/>
-          <w:szCs w:val="28"/>
-        </w:rPr>
-      </w:pPr>
-    </w:p>
-    <w:p>
-      <w:pPr>
-        <w:pStyle w:val="ListParagraph"/>
-        <w:ind w:firstLine="696"/>
-        <w:jc w:val="both"/>
-        <w:rPr>
-          <w:rFonts w:ascii="Times New Roman" w:hAnsi="Times New Roman" w:cs="Times New Roman"/>
-          <w:i/>
-          <w:sz w:val="28"/>
-          <w:szCs w:val="28"/>
-        </w:rPr>
-      </w:pPr>
-    </w:p>
-    <w:p>
-      <w:pPr>
-        <w:jc w:val="both"/>
-        <w:rPr>
-          <w:rFonts w:ascii="Times New Roman" w:hAnsi="Times New Roman" w:cs="Times New Roman"/>
-          <w:i/>
-          <w:sz w:val="28"/>
-          <w:szCs w:val="28"/>
-        </w:rPr>
-      </w:pPr>
     </w:p>
     <w:p>
       <w:pPr>
@@ -1605,6 +1411,29 @@
         <w:jc w:val="both"/>
         <w:rPr>
           <w:rFonts w:ascii="Times New Roman" w:hAnsi="Times New Roman" w:cs="Times New Roman"/>
+          <w:i/>
+          <w:color w:val="4BACC6" w:themeColor="accent5"/>
+          <w:sz w:val="28"/>
+          <w:szCs w:val="28"/>
+        </w:rPr>
+      </w:pPr>
+      <w:r>
+        <w:rPr>
+          <w:rFonts w:ascii="Times New Roman" w:hAnsi="Times New Roman" w:cs="Times New Roman"/>
+          <w:i/>
+          <w:color w:val="4BACC6" w:themeColor="accent5"/>
+          <w:sz w:val="28"/>
+          <w:szCs w:val="28"/>
+        </w:rPr>
+        <w:t>W0 = 0.8959791, W1 = 1.39210674, W2 = -0.08738019</w:t>
+      </w:r>
+    </w:p>
+    <w:p>
+      <w:pPr>
+        <w:ind w:firstLine="708"/>
+        <w:jc w:val="both"/>
+        <w:rPr>
+          <w:rFonts w:ascii="Times New Roman" w:hAnsi="Times New Roman" w:cs="Times New Roman"/>
           <w:sz w:val="28"/>
           <w:szCs w:val="28"/>
         </w:rPr>
@@ -1629,14 +1458,36 @@
     </w:p>
     <w:p>
       <w:pPr>
-        <w:pStyle w:val="ListParagraph"/>
-        <w:jc w:val="both"/>
-        <w:rPr>
-          <w:rFonts w:ascii="Times New Roman" w:hAnsi="Times New Roman" w:cs="Times New Roman"/>
-          <w:b/>
-          <w:sz w:val="28"/>
-          <w:szCs w:val="28"/>
-          <w:u w:val="single"/>
+        <w:ind w:firstLine="708"/>
+        <w:jc w:val="both"/>
+        <w:rPr>
+          <w:rFonts w:ascii="Times New Roman" w:hAnsi="Times New Roman" w:cs="Times New Roman"/>
+          <w:i/>
+          <w:color w:val="4BACC6" w:themeColor="accent5"/>
+          <w:sz w:val="28"/>
+          <w:szCs w:val="28"/>
+        </w:rPr>
+      </w:pPr>
+      <w:r>
+        <w:rPr>
+          <w:rFonts w:ascii="Times New Roman" w:hAnsi="Times New Roman" w:cs="Times New Roman"/>
+          <w:i/>
+          <w:color w:val="4BACC6" w:themeColor="accent5"/>
+          <w:sz w:val="28"/>
+          <w:szCs w:val="28"/>
+        </w:rPr>
+        <w:t>Não são exatamente iguais, mas são bastante próximos. A maior diferença ocorreu no valor de W2.</w:t>
+      </w:r>
+    </w:p>
+    <w:p>
+      <w:pPr>
+        <w:ind w:firstLine="708"/>
+        <w:jc w:val="both"/>
+        <w:rPr>
+          <w:rFonts w:ascii="Times New Roman" w:hAnsi="Times New Roman" w:cs="Times New Roman"/>
+          <w:i/>
+          <w:sz w:val="28"/>
+          <w:szCs w:val="28"/>
         </w:rPr>
       </w:pPr>
     </w:p>
@@ -1757,56 +1608,303 @@
           <w:sz w:val="28"/>
           <w:szCs w:val="28"/>
         </w:rPr>
+        <w:t>-</w:t>
+      </w:r>
+      <w:r>
+        <w:rPr>
+          <w:rFonts w:ascii="Times New Roman" w:hAnsi="Times New Roman" w:cs="Times New Roman"/>
+          <w:sz w:val="28"/>
+          <w:szCs w:val="28"/>
+        </w:rPr>
+        <w:t xml:space="preserve"> Encontre os coeficientes da regressão utilizando o método dos mínimos quadrados regularizado para os seguintes valore</w:t>
+      </w:r>
+      <w:r>
+        <w:rPr>
+          <w:rFonts w:ascii="Times New Roman" w:hAnsi="Times New Roman" w:cs="Times New Roman"/>
+          <w:sz w:val="28"/>
+          <w:szCs w:val="28"/>
+        </w:rPr>
+        <w:t>s</w:t>
+      </w:r>
+      <w:r>
+        <w:rPr>
+          <w:rFonts w:ascii="Times New Roman" w:hAnsi="Times New Roman" w:cs="Times New Roman"/>
+          <w:sz w:val="28"/>
+          <w:szCs w:val="28"/>
+        </w:rPr>
+        <w:t xml:space="preserve"> de λ = [0 </w:t>
+      </w:r>
+      <w:r>
+        <w:rPr>
+          <w:rFonts w:ascii="Times New Roman" w:hAnsi="Times New Roman" w:cs="Times New Roman"/>
+          <w:sz w:val="28"/>
+          <w:szCs w:val="28"/>
+        </w:rPr>
+        <w:t>1 2 3 4 5</w:t>
+      </w:r>
+      <w:r>
+        <w:rPr>
+          <w:rFonts w:ascii="Times New Roman" w:hAnsi="Times New Roman" w:cs="Times New Roman"/>
+          <w:sz w:val="28"/>
+          <w:szCs w:val="28"/>
+        </w:rPr>
+        <w:t>].</w:t>
+      </w:r>
+      <w:r>
+        <w:rPr>
+          <w:rFonts w:ascii="Times New Roman" w:hAnsi="Times New Roman" w:cs="Times New Roman"/>
+          <w:sz w:val="28"/>
+          <w:szCs w:val="28"/>
+        </w:rPr>
+        <w:t xml:space="preserve"> Utilize o conjunto de treinamento.</w:t>
+      </w:r>
+    </w:p>
+    <w:p>
+      <w:pPr>
+        <w:ind w:firstLine="708"/>
+        <w:jc w:val="both"/>
+        <w:rPr>
+          <w:rFonts w:ascii="Times New Roman" w:hAnsi="Times New Roman" w:cs="Times New Roman"/>
+          <w:sz w:val="28"/>
+          <w:szCs w:val="28"/>
+        </w:rPr>
+      </w:pPr>
+      <w:r>
+        <w:rPr>
+          <w:rFonts w:ascii="Times New Roman" w:hAnsi="Times New Roman" w:cs="Times New Roman"/>
+          <w:b/>
+          <w:sz w:val="28"/>
+          <w:szCs w:val="28"/>
+        </w:rPr>
         <w:lastRenderedPageBreak/>
-        <w:t>-</w:t>
-      </w:r>
-      <w:r>
-        <w:rPr>
-          <w:rFonts w:ascii="Times New Roman" w:hAnsi="Times New Roman" w:cs="Times New Roman"/>
-          <w:sz w:val="28"/>
-          <w:szCs w:val="28"/>
-        </w:rPr>
-        <w:t xml:space="preserve"> Encontre os coeficientes da regressão utilizando o método dos mínimos quadrados regularizado para os seguintes valore</w:t>
-      </w:r>
-      <w:r>
-        <w:rPr>
-          <w:rFonts w:ascii="Times New Roman" w:hAnsi="Times New Roman" w:cs="Times New Roman"/>
-          <w:sz w:val="28"/>
-          <w:szCs w:val="28"/>
-        </w:rPr>
-        <w:t>s</w:t>
-      </w:r>
-      <w:r>
-        <w:rPr>
-          <w:rFonts w:ascii="Times New Roman" w:hAnsi="Times New Roman" w:cs="Times New Roman"/>
-          <w:sz w:val="28"/>
-          <w:szCs w:val="28"/>
-        </w:rPr>
-        <w:t xml:space="preserve"> de λ = [0 </w:t>
-      </w:r>
-      <w:r>
-        <w:rPr>
-          <w:rFonts w:ascii="Times New Roman" w:hAnsi="Times New Roman" w:cs="Times New Roman"/>
-          <w:sz w:val="28"/>
-          <w:szCs w:val="28"/>
-        </w:rPr>
-        <w:t>1 2 3 4 5</w:t>
-      </w:r>
-      <w:r>
-        <w:rPr>
-          <w:rFonts w:ascii="Times New Roman" w:hAnsi="Times New Roman" w:cs="Times New Roman"/>
-          <w:sz w:val="28"/>
-          <w:szCs w:val="28"/>
-        </w:rPr>
-        <w:t>].</w:t>
-      </w:r>
-      <w:r>
-        <w:rPr>
-          <w:rFonts w:ascii="Times New Roman" w:hAnsi="Times New Roman" w:cs="Times New Roman"/>
-          <w:sz w:val="28"/>
-          <w:szCs w:val="28"/>
-        </w:rPr>
-        <w:t xml:space="preserve"> Utilize o conjunto de treinamento.</w:t>
+        <w:t>Apresentar</w:t>
+      </w:r>
+      <w:r>
+        <w:rPr>
+          <w:rFonts w:ascii="Times New Roman" w:hAnsi="Times New Roman" w:cs="Times New Roman"/>
+          <w:sz w:val="28"/>
+          <w:szCs w:val="28"/>
+        </w:rPr>
+        <w:t>: Valores finais dos coeficientes</w:t>
+      </w:r>
+    </w:p>
+    <w:p>
+      <w:pPr>
+        <w:spacing w:after="0" w:line="240" w:lineRule="auto"/>
+        <w:jc w:val="both"/>
+        <w:rPr>
+          <w:rFonts w:ascii="Times New Roman" w:eastAsia="Times New Roman" w:hAnsi="Times New Roman" w:cs="Times New Roman"/>
+          <w:i/>
+          <w:color w:val="4BACC6" w:themeColor="accent5"/>
+          <w:sz w:val="28"/>
+          <w:szCs w:val="28"/>
+          <w:shd w:val="clear" w:color="auto" w:fill="FFFFFF"/>
+        </w:rPr>
+      </w:pPr>
+      <w:r>
+        <w:rPr>
+          <w:rFonts w:ascii="Times New Roman" w:eastAsia="Times New Roman" w:hAnsi="Times New Roman" w:cs="Times New Roman"/>
+          <w:i/>
+          <w:color w:val="4BACC6" w:themeColor="accent5"/>
+          <w:sz w:val="28"/>
+          <w:szCs w:val="28"/>
+          <w:shd w:val="clear" w:color="auto" w:fill="FFFFFF"/>
+        </w:rPr>
+        <w:t xml:space="preserve">lambda 0: W = [0.79298919,  2.05650083, 0.12143939, -1.16137913, 0.06272863, -0.39110215] </w:t>
+      </w:r>
+    </w:p>
+    <w:p>
+      <w:pPr>
+        <w:spacing w:after="0" w:line="240" w:lineRule="auto"/>
+        <w:jc w:val="both"/>
+        <w:rPr>
+          <w:rFonts w:ascii="Times New Roman" w:eastAsia="Times New Roman" w:hAnsi="Times New Roman" w:cs="Times New Roman"/>
+          <w:i/>
+          <w:color w:val="4BACC6" w:themeColor="accent5"/>
+          <w:sz w:val="28"/>
+          <w:szCs w:val="28"/>
+          <w:shd w:val="clear" w:color="auto" w:fill="FFFFFF"/>
+        </w:rPr>
+      </w:pPr>
+    </w:p>
+    <w:p>
+      <w:pPr>
+        <w:spacing w:after="0" w:line="240" w:lineRule="auto"/>
+        <w:jc w:val="both"/>
+        <w:rPr>
+          <w:rFonts w:ascii="Times New Roman" w:eastAsia="Times New Roman" w:hAnsi="Times New Roman" w:cs="Times New Roman"/>
+          <w:i/>
+          <w:color w:val="4BACC6" w:themeColor="accent5"/>
+          <w:sz w:val="28"/>
+          <w:szCs w:val="28"/>
+          <w:shd w:val="clear" w:color="auto" w:fill="FFFFFF"/>
+        </w:rPr>
+      </w:pPr>
+      <w:r>
+        <w:rPr>
+          <w:rFonts w:ascii="Times New Roman" w:eastAsia="Times New Roman" w:hAnsi="Times New Roman" w:cs="Times New Roman"/>
+          <w:i/>
+          <w:color w:val="4BACC6" w:themeColor="accent5"/>
+          <w:sz w:val="28"/>
+          <w:szCs w:val="28"/>
+          <w:shd w:val="clear" w:color="auto" w:fill="FFFFFF"/>
+        </w:rPr>
+        <w:t xml:space="preserve">lambda 1: W = [0.21837683, 1.3391608, 0.22506765, 0.18015951, 0.04805731, -0.24707489] </w:t>
+      </w:r>
+    </w:p>
+    <w:p>
+      <w:pPr>
+        <w:spacing w:after="0" w:line="240" w:lineRule="auto"/>
+        <w:jc w:val="both"/>
+        <w:rPr>
+          <w:rFonts w:ascii="Times New Roman" w:eastAsia="Times New Roman" w:hAnsi="Times New Roman" w:cs="Times New Roman"/>
+          <w:i/>
+          <w:color w:val="4BACC6" w:themeColor="accent5"/>
+          <w:sz w:val="28"/>
+          <w:szCs w:val="28"/>
+          <w:shd w:val="clear" w:color="auto" w:fill="FFFFFF"/>
+        </w:rPr>
+      </w:pPr>
+    </w:p>
+    <w:p>
+      <w:pPr>
+        <w:spacing w:after="0" w:line="240" w:lineRule="auto"/>
+        <w:jc w:val="both"/>
+        <w:rPr>
+          <w:rFonts w:ascii="Times New Roman" w:eastAsia="Times New Roman" w:hAnsi="Times New Roman" w:cs="Times New Roman"/>
+          <w:i/>
+          <w:color w:val="4BACC6" w:themeColor="accent5"/>
+          <w:sz w:val="28"/>
+          <w:szCs w:val="28"/>
+          <w:shd w:val="clear" w:color="auto" w:fill="FFFFFF"/>
+        </w:rPr>
+      </w:pPr>
+      <w:r>
+        <w:rPr>
+          <w:rFonts w:ascii="Times New Roman" w:eastAsia="Times New Roman" w:hAnsi="Times New Roman" w:cs="Times New Roman"/>
+          <w:i/>
+          <w:color w:val="4BACC6" w:themeColor="accent5"/>
+          <w:sz w:val="28"/>
+          <w:szCs w:val="28"/>
+          <w:shd w:val="clear" w:color="auto" w:fill="FFFFFF"/>
+        </w:rPr>
+        <w:t xml:space="preserve">lambda 2: W = [0.25816829, 1.16265734, 0.23054745, 0.24910813, 0.05703977, -0.11526088] </w:t>
+      </w:r>
+    </w:p>
+    <w:p>
+      <w:pPr>
+        <w:spacing w:after="0" w:line="240" w:lineRule="auto"/>
+        <w:jc w:val="both"/>
+        <w:rPr>
+          <w:rFonts w:ascii="Times New Roman" w:eastAsia="Times New Roman" w:hAnsi="Times New Roman" w:cs="Times New Roman"/>
+          <w:i/>
+          <w:color w:val="4BACC6" w:themeColor="accent5"/>
+          <w:sz w:val="28"/>
+          <w:szCs w:val="28"/>
+          <w:shd w:val="clear" w:color="auto" w:fill="FFFFFF"/>
+        </w:rPr>
+      </w:pPr>
+    </w:p>
+    <w:p>
+      <w:pPr>
+        <w:spacing w:after="0" w:line="240" w:lineRule="auto"/>
+        <w:jc w:val="both"/>
+        <w:rPr>
+          <w:rFonts w:ascii="Times New Roman" w:eastAsia="Times New Roman" w:hAnsi="Times New Roman" w:cs="Times New Roman"/>
+          <w:i/>
+          <w:color w:val="4BACC6" w:themeColor="accent5"/>
+          <w:sz w:val="28"/>
+          <w:szCs w:val="28"/>
+          <w:shd w:val="clear" w:color="auto" w:fill="FFFFFF"/>
+        </w:rPr>
+      </w:pPr>
+      <w:r>
+        <w:rPr>
+          <w:rFonts w:ascii="Times New Roman" w:eastAsia="Times New Roman" w:hAnsi="Times New Roman" w:cs="Times New Roman"/>
+          <w:i/>
+          <w:color w:val="4BACC6" w:themeColor="accent5"/>
+          <w:sz w:val="28"/>
+          <w:szCs w:val="28"/>
+          <w:shd w:val="clear" w:color="auto" w:fill="FFFFFF"/>
+        </w:rPr>
+        <w:t>lambda 3: W = [0.31875043, 1.04932735, 0.23303931, 0.25988061, 0.06804293, -0.03117398]</w:t>
+      </w:r>
+    </w:p>
+    <w:p>
+      <w:pPr>
+        <w:spacing w:after="0" w:line="240" w:lineRule="auto"/>
+        <w:jc w:val="both"/>
+        <w:rPr>
+          <w:rFonts w:ascii="Times New Roman" w:eastAsia="Times New Roman" w:hAnsi="Times New Roman" w:cs="Times New Roman"/>
+          <w:i/>
+          <w:color w:val="4BACC6" w:themeColor="accent5"/>
+          <w:sz w:val="28"/>
+          <w:szCs w:val="28"/>
+          <w:shd w:val="clear" w:color="auto" w:fill="FFFFFF"/>
+        </w:rPr>
+      </w:pPr>
+    </w:p>
+    <w:p>
+      <w:pPr>
+        <w:spacing w:after="0" w:line="240" w:lineRule="auto"/>
+        <w:jc w:val="both"/>
+        <w:rPr>
+          <w:rFonts w:ascii="Times New Roman" w:eastAsia="Times New Roman" w:hAnsi="Times New Roman" w:cs="Times New Roman"/>
+          <w:i/>
+          <w:color w:val="4BACC6" w:themeColor="accent5"/>
+          <w:sz w:val="28"/>
+          <w:szCs w:val="28"/>
+          <w:shd w:val="clear" w:color="auto" w:fill="FFFFFF"/>
+        </w:rPr>
+      </w:pPr>
+      <w:r>
+        <w:rPr>
+          <w:rFonts w:ascii="Times New Roman" w:eastAsia="Times New Roman" w:hAnsi="Times New Roman" w:cs="Times New Roman"/>
+          <w:i/>
+          <w:color w:val="4BACC6" w:themeColor="accent5"/>
+          <w:sz w:val="28"/>
+          <w:szCs w:val="28"/>
+          <w:shd w:val="clear" w:color="auto" w:fill="FFFFFF"/>
+        </w:rPr>
+        <w:t xml:space="preserve">lambda 4: W = [0.38166515, 0.96594175, 0.23441173, 0.25770665, 0.07853842, 0.0254692] </w:t>
+      </w:r>
+    </w:p>
+    <w:p>
+      <w:pPr>
+        <w:spacing w:after="0" w:line="240" w:lineRule="auto"/>
+        <w:jc w:val="both"/>
+        <w:rPr>
+          <w:rFonts w:ascii="Times New Roman" w:eastAsia="Times New Roman" w:hAnsi="Times New Roman" w:cs="Times New Roman"/>
+          <w:i/>
+          <w:color w:val="4BACC6" w:themeColor="accent5"/>
+          <w:sz w:val="28"/>
+          <w:szCs w:val="28"/>
+          <w:shd w:val="clear" w:color="auto" w:fill="FFFFFF"/>
+        </w:rPr>
+      </w:pPr>
+    </w:p>
+    <w:p>
+      <w:pPr>
+        <w:spacing w:after="0" w:line="240" w:lineRule="auto"/>
+        <w:jc w:val="both"/>
+        <w:rPr>
+          <w:rFonts w:ascii="Times New Roman" w:eastAsia="Times New Roman" w:hAnsi="Times New Roman" w:cs="Times New Roman"/>
+          <w:i/>
+          <w:color w:val="4BACC6" w:themeColor="accent5"/>
+          <w:sz w:val="28"/>
+          <w:szCs w:val="28"/>
+        </w:rPr>
+      </w:pPr>
+      <w:r>
+        <w:rPr>
+          <w:rFonts w:ascii="Times New Roman" w:eastAsia="Times New Roman" w:hAnsi="Times New Roman" w:cs="Times New Roman"/>
+          <w:i/>
+          <w:color w:val="4BACC6" w:themeColor="accent5"/>
+          <w:sz w:val="28"/>
+          <w:szCs w:val="28"/>
+          <w:shd w:val="clear" w:color="auto" w:fill="FFFFFF"/>
+        </w:rPr>
+        <w:t>lambda 5: W = [0.4438308, 0.90053465, 0.23490892, 0.25167386, 0.08786604, 0.06533369]</w:t>
       </w:r>
     </w:p>
     <w:p>
@@ -1819,6 +1917,17 @@
           <w:szCs w:val="28"/>
         </w:rPr>
       </w:pPr>
+    </w:p>
+    <w:p>
+      <w:pPr>
+        <w:ind w:firstLine="708"/>
+        <w:jc w:val="both"/>
+        <w:rPr>
+          <w:rFonts w:ascii="Times New Roman" w:hAnsi="Times New Roman" w:cs="Times New Roman"/>
+          <w:sz w:val="28"/>
+          <w:szCs w:val="28"/>
+        </w:rPr>
+      </w:pPr>
       <w:r>
         <w:rPr>
           <w:rFonts w:ascii="Times New Roman" w:hAnsi="Times New Roman" w:cs="Times New Roman"/>
@@ -1826,6 +1935,195 @@
           <w:sz w:val="28"/>
           <w:szCs w:val="28"/>
         </w:rPr>
+        <w:t>Comentários</w:t>
+      </w:r>
+      <w:r>
+        <w:rPr>
+          <w:rFonts w:ascii="Times New Roman" w:hAnsi="Times New Roman" w:cs="Times New Roman"/>
+          <w:b/>
+          <w:sz w:val="28"/>
+          <w:szCs w:val="28"/>
+        </w:rPr>
+        <w:t xml:space="preserve">: </w:t>
+      </w:r>
+      <w:r>
+        <w:rPr>
+          <w:rFonts w:ascii="Times New Roman" w:hAnsi="Times New Roman" w:cs="Times New Roman"/>
+          <w:sz w:val="28"/>
+          <w:szCs w:val="28"/>
+        </w:rPr>
+        <w:t>Quais variáveis parecem ser me</w:t>
+      </w:r>
+      <w:r>
+        <w:rPr>
+          <w:rFonts w:ascii="Times New Roman" w:hAnsi="Times New Roman" w:cs="Times New Roman"/>
+          <w:sz w:val="28"/>
+          <w:szCs w:val="28"/>
+        </w:rPr>
+        <w:t>nos relevantes para a regressão</w:t>
+      </w:r>
+      <w:r>
+        <w:rPr>
+          <w:rFonts w:ascii="Times New Roman" w:hAnsi="Times New Roman" w:cs="Times New Roman"/>
+          <w:sz w:val="28"/>
+          <w:szCs w:val="28"/>
+        </w:rPr>
+        <w:t>?</w:t>
+      </w:r>
+    </w:p>
+    <w:p>
+      <w:pPr>
+        <w:ind w:firstLine="708"/>
+        <w:jc w:val="both"/>
+        <w:rPr>
+          <w:rFonts w:ascii="Times New Roman" w:hAnsi="Times New Roman" w:cs="Times New Roman"/>
+          <w:i/>
+          <w:color w:val="4BACC6" w:themeColor="accent5"/>
+          <w:sz w:val="28"/>
+          <w:szCs w:val="28"/>
+        </w:rPr>
+      </w:pPr>
+      <w:r>
+        <w:rPr>
+          <w:rFonts w:ascii="Times New Roman" w:hAnsi="Times New Roman" w:cs="Times New Roman"/>
+          <w:i/>
+          <w:color w:val="4BACC6" w:themeColor="accent5"/>
+          <w:sz w:val="28"/>
+          <w:szCs w:val="28"/>
+        </w:rPr>
+        <w:t xml:space="preserve">Claramente a variável x1 é a mais relevante. Pode-se observar isso ao perceber que para todos os casos de lambda temos um peso maior que 0.9 para essa variável. </w:t>
+      </w:r>
+    </w:p>
+    <w:p>
+      <w:pPr>
+        <w:ind w:firstLine="708"/>
+        <w:jc w:val="both"/>
+        <w:rPr>
+          <w:rFonts w:ascii="Times New Roman" w:hAnsi="Times New Roman" w:cs="Times New Roman"/>
+          <w:i/>
+          <w:sz w:val="28"/>
+          <w:szCs w:val="28"/>
+        </w:rPr>
+      </w:pPr>
+      <w:r>
+        <w:rPr>
+          <w:rFonts w:ascii="Times New Roman" w:hAnsi="Times New Roman" w:cs="Times New Roman"/>
+          <w:i/>
+          <w:color w:val="4BACC6" w:themeColor="accent5"/>
+          <w:sz w:val="28"/>
+          <w:szCs w:val="28"/>
+        </w:rPr>
+        <w:t xml:space="preserve">As variáveis </w:t>
+      </w:r>
+      <w:r>
+        <w:rPr>
+          <w:rFonts w:ascii="Times New Roman" w:hAnsi="Times New Roman" w:cs="Times New Roman"/>
+          <w:b/>
+          <w:i/>
+          <w:color w:val="4BACC6" w:themeColor="accent5"/>
+          <w:sz w:val="28"/>
+          <w:szCs w:val="28"/>
+        </w:rPr>
+        <w:t>x4</w:t>
+      </w:r>
+      <w:r>
+        <w:rPr>
+          <w:rFonts w:ascii="Times New Roman" w:hAnsi="Times New Roman" w:cs="Times New Roman"/>
+          <w:i/>
+          <w:color w:val="4BACC6" w:themeColor="accent5"/>
+          <w:sz w:val="28"/>
+          <w:szCs w:val="28"/>
+        </w:rPr>
+        <w:t xml:space="preserve"> e </w:t>
+      </w:r>
+      <w:r>
+        <w:rPr>
+          <w:rFonts w:ascii="Times New Roman" w:hAnsi="Times New Roman" w:cs="Times New Roman"/>
+          <w:b/>
+          <w:i/>
+          <w:color w:val="4BACC6" w:themeColor="accent5"/>
+          <w:sz w:val="28"/>
+          <w:szCs w:val="28"/>
+        </w:rPr>
+        <w:t>x5</w:t>
+      </w:r>
+      <w:r>
+        <w:rPr>
+          <w:rFonts w:ascii="Times New Roman" w:hAnsi="Times New Roman" w:cs="Times New Roman"/>
+          <w:i/>
+          <w:color w:val="4BACC6" w:themeColor="accent5"/>
+          <w:sz w:val="28"/>
+          <w:szCs w:val="28"/>
+        </w:rPr>
+        <w:t xml:space="preserve"> são as</w:t>
+      </w:r>
+      <w:r>
+        <w:rPr>
+          <w:rFonts w:ascii="Times New Roman" w:hAnsi="Times New Roman" w:cs="Times New Roman"/>
+          <w:b/>
+          <w:i/>
+          <w:color w:val="4BACC6" w:themeColor="accent5"/>
+          <w:sz w:val="28"/>
+          <w:szCs w:val="28"/>
+        </w:rPr>
+        <w:t xml:space="preserve"> menos relevantes</w:t>
+      </w:r>
+      <w:r>
+        <w:rPr>
+          <w:rFonts w:ascii="Times New Roman" w:hAnsi="Times New Roman" w:cs="Times New Roman"/>
+          <w:i/>
+          <w:color w:val="4BACC6" w:themeColor="accent5"/>
+          <w:sz w:val="28"/>
+          <w:szCs w:val="28"/>
+        </w:rPr>
+        <w:t>, pois são as que sempre tem os pesos menores em todas os casos de lambda.</w:t>
+      </w:r>
+      <w:r>
+        <w:rPr>
+          <w:rFonts w:ascii="Times New Roman" w:hAnsi="Times New Roman" w:cs="Times New Roman"/>
+          <w:i/>
+          <w:sz w:val="28"/>
+          <w:szCs w:val="28"/>
+        </w:rPr>
+        <w:t xml:space="preserve"> </w:t>
+      </w:r>
+    </w:p>
+    <w:p>
+      <w:pPr>
+        <w:ind w:firstLine="708"/>
+        <w:jc w:val="both"/>
+        <w:rPr>
+          <w:rFonts w:ascii="Times New Roman" w:hAnsi="Times New Roman" w:cs="Times New Roman"/>
+          <w:sz w:val="28"/>
+          <w:szCs w:val="28"/>
+        </w:rPr>
+      </w:pPr>
+      <w:r>
+        <w:rPr>
+          <w:rFonts w:ascii="Times New Roman" w:hAnsi="Times New Roman" w:cs="Times New Roman"/>
+          <w:sz w:val="28"/>
+          <w:szCs w:val="28"/>
+        </w:rPr>
+        <w:t>- Encontrar o valor do EQM para os dados de treinamento e de teste para cada um dos valores de λ.</w:t>
+      </w:r>
+    </w:p>
+    <w:p>
+      <w:pPr>
+        <w:ind w:firstLine="708"/>
+        <w:jc w:val="both"/>
+        <w:rPr>
+          <w:rFonts w:ascii="Times New Roman" w:hAnsi="Times New Roman" w:cs="Times New Roman"/>
+          <w:sz w:val="28"/>
+          <w:szCs w:val="28"/>
+        </w:rPr>
+      </w:pPr>
+      <w:r>
+        <w:rPr>
+          <w:rFonts w:ascii="Times New Roman" w:hAnsi="Times New Roman" w:cs="Times New Roman"/>
+          <w:b/>
+          <w:sz w:val="28"/>
+          <w:szCs w:val="28"/>
+        </w:rPr>
         <w:t>Apresentar</w:t>
       </w:r>
       <w:r>
@@ -1834,7 +2132,7 @@
           <w:sz w:val="28"/>
           <w:szCs w:val="28"/>
         </w:rPr>
-        <w:t>: Valores finais dos coeficientes</w:t>
+        <w:t>: Dois gráficos. EQM x λ no conjunto de treinamento e EQM x λ no conjunto de teste</w:t>
       </w:r>
     </w:p>
     <w:p>
@@ -1850,6 +2148,207 @@
       <w:r>
         <w:rPr>
           <w:rFonts w:ascii="Times New Roman" w:hAnsi="Times New Roman" w:cs="Times New Roman"/>
+          <w:noProof/>
+          <w:sz w:val="28"/>
+          <w:szCs w:val="28"/>
+          <w:lang w:val="en-US"/>
+        </w:rPr>
+        <w:lastRenderedPageBreak/>
+        <w:drawing>
+          <wp:inline distT="0" distB="0" distL="0" distR="0" wp14:anchorId="03CB34A4" wp14:editId="1604650F">
+            <wp:extent cx="4873952" cy="3655607"/>
+            <wp:effectExtent l="0" t="0" r="3175" b="2540"/>
+            <wp:docPr id="2" name="Picture 2" descr="mac:Users:israelcvidal:Developer:workspace:MachineLearning:LinearRegretion:results:mse_lambda_train.png"/>
+            <wp:cNvGraphicFramePr>
+              <a:graphicFrameLocks xmlns:a="http://schemas.openxmlformats.org/drawingml/2006/main" noChangeAspect="1"/>
+            </wp:cNvGraphicFramePr>
+            <a:graphic xmlns:a="http://schemas.openxmlformats.org/drawingml/2006/main">
+              <a:graphicData uri="http://schemas.openxmlformats.org/drawingml/2006/picture">
+                <pic:pic xmlns:pic="http://schemas.openxmlformats.org/drawingml/2006/picture">
+                  <pic:nvPicPr>
+                    <pic:cNvPr id="0" name="Picture 1" descr="mac:Users:israelcvidal:Developer:workspace:MachineLearning:LinearRegretion:results:mse_lambda_train.png"/>
+                    <pic:cNvPicPr>
+                      <a:picLocks noChangeAspect="1" noChangeArrowheads="1"/>
+                    </pic:cNvPicPr>
+                  </pic:nvPicPr>
+                  <pic:blipFill>
+                    <a:blip r:embed="rId10">
+                      <a:extLst>
+                        <a:ext uri="{28A0092B-C50C-407E-A947-70E740481C1C}">
+                          <a14:useLocalDpi xmlns:a14="http://schemas.microsoft.com/office/drawing/2010/main" val="0"/>
+                        </a:ext>
+                      </a:extLst>
+                    </a:blip>
+                    <a:srcRect/>
+                    <a:stretch>
+                      <a:fillRect/>
+                    </a:stretch>
+                  </pic:blipFill>
+                  <pic:spPr bwMode="auto">
+                    <a:xfrm>
+                      <a:off x="0" y="0"/>
+                      <a:ext cx="4873952" cy="3655607"/>
+                    </a:xfrm>
+                    <a:prstGeom prst="rect">
+                      <a:avLst/>
+                    </a:prstGeom>
+                    <a:noFill/>
+                    <a:ln>
+                      <a:noFill/>
+                    </a:ln>
+                  </pic:spPr>
+                </pic:pic>
+              </a:graphicData>
+            </a:graphic>
+          </wp:inline>
+        </w:drawing>
+      </w:r>
+    </w:p>
+    <w:p>
+      <w:pPr>
+        <w:ind w:firstLine="708"/>
+        <w:jc w:val="center"/>
+        <w:rPr>
+          <w:rFonts w:ascii="Times New Roman" w:hAnsi="Times New Roman" w:cs="Times New Roman"/>
+          <w:color w:val="4BACC6" w:themeColor="accent5"/>
+          <w:sz w:val="28"/>
+          <w:szCs w:val="28"/>
+        </w:rPr>
+      </w:pPr>
+      <w:r>
+        <w:rPr>
+          <w:rFonts w:ascii="Times New Roman" w:hAnsi="Times New Roman" w:cs="Times New Roman"/>
+          <w:color w:val="4BACC6" w:themeColor="accent5"/>
+          <w:sz w:val="28"/>
+          <w:szCs w:val="28"/>
+        </w:rPr>
+        <w:t>EQM x λ(treinamento)</w:t>
+      </w:r>
+    </w:p>
+    <w:p>
+      <w:pPr>
+        <w:ind w:firstLine="708"/>
+        <w:jc w:val="center"/>
+        <w:rPr>
+          <w:rFonts w:ascii="Times New Roman" w:hAnsi="Times New Roman" w:cs="Times New Roman"/>
+          <w:sz w:val="28"/>
+          <w:szCs w:val="28"/>
+        </w:rPr>
+      </w:pPr>
+    </w:p>
+    <w:p>
+      <w:pPr>
+        <w:ind w:firstLine="708"/>
+        <w:jc w:val="center"/>
+        <w:rPr>
+          <w:rFonts w:ascii="Times New Roman" w:hAnsi="Times New Roman" w:cs="Times New Roman"/>
+          <w:sz w:val="28"/>
+          <w:szCs w:val="28"/>
+        </w:rPr>
+      </w:pPr>
+      <w:r>
+        <w:rPr>
+          <w:rFonts w:ascii="Times New Roman" w:hAnsi="Times New Roman" w:cs="Times New Roman"/>
+          <w:noProof/>
+          <w:sz w:val="28"/>
+          <w:szCs w:val="28"/>
+          <w:lang w:val="en-US"/>
+        </w:rPr>
+        <w:drawing>
+          <wp:inline distT="0" distB="0" distL="0" distR="0" wp14:anchorId="34E023CE" wp14:editId="0A2FC80B">
+            <wp:extent cx="4915991" cy="3687138"/>
+            <wp:effectExtent l="0" t="0" r="12065" b="0"/>
+            <wp:docPr id="6" name="Picture 6" descr="mac:Users:israelcvidal:Developer:workspace:MachineLearning:LinearRegretion:results:mse_lambda_test.png"/>
+            <wp:cNvGraphicFramePr>
+              <a:graphicFrameLocks xmlns:a="http://schemas.openxmlformats.org/drawingml/2006/main" noChangeAspect="1"/>
+            </wp:cNvGraphicFramePr>
+            <a:graphic xmlns:a="http://schemas.openxmlformats.org/drawingml/2006/main">
+              <a:graphicData uri="http://schemas.openxmlformats.org/drawingml/2006/picture">
+                <pic:pic xmlns:pic="http://schemas.openxmlformats.org/drawingml/2006/picture">
+                  <pic:nvPicPr>
+                    <pic:cNvPr id="0" name="Picture 2" descr="mac:Users:israelcvidal:Developer:workspace:MachineLearning:LinearRegretion:results:mse_lambda_test.png"/>
+                    <pic:cNvPicPr>
+                      <a:picLocks noChangeAspect="1" noChangeArrowheads="1"/>
+                    </pic:cNvPicPr>
+                  </pic:nvPicPr>
+                  <pic:blipFill>
+                    <a:blip r:embed="rId11">
+                      <a:extLst>
+                        <a:ext uri="{28A0092B-C50C-407E-A947-70E740481C1C}">
+                          <a14:useLocalDpi xmlns:a14="http://schemas.microsoft.com/office/drawing/2010/main" val="0"/>
+                        </a:ext>
+                      </a:extLst>
+                    </a:blip>
+                    <a:srcRect/>
+                    <a:stretch>
+                      <a:fillRect/>
+                    </a:stretch>
+                  </pic:blipFill>
+                  <pic:spPr bwMode="auto">
+                    <a:xfrm>
+                      <a:off x="0" y="0"/>
+                      <a:ext cx="4915991" cy="3687138"/>
+                    </a:xfrm>
+                    <a:prstGeom prst="rect">
+                      <a:avLst/>
+                    </a:prstGeom>
+                    <a:noFill/>
+                    <a:ln>
+                      <a:noFill/>
+                    </a:ln>
+                  </pic:spPr>
+                </pic:pic>
+              </a:graphicData>
+            </a:graphic>
+          </wp:inline>
+        </w:drawing>
+      </w:r>
+    </w:p>
+    <w:p>
+      <w:pPr>
+        <w:ind w:firstLine="708"/>
+        <w:jc w:val="center"/>
+        <w:rPr>
+          <w:rFonts w:ascii="Times New Roman" w:hAnsi="Times New Roman" w:cs="Times New Roman"/>
+          <w:color w:val="4BACC6" w:themeColor="accent5"/>
+          <w:sz w:val="28"/>
+          <w:szCs w:val="28"/>
+        </w:rPr>
+      </w:pPr>
+      <w:r>
+        <w:rPr>
+          <w:rFonts w:ascii="Times New Roman" w:hAnsi="Times New Roman" w:cs="Times New Roman"/>
+          <w:color w:val="4BACC6" w:themeColor="accent5"/>
+          <w:sz w:val="28"/>
+          <w:szCs w:val="28"/>
+        </w:rPr>
+        <w:t>EQM x λ(teste)</w:t>
+      </w:r>
+    </w:p>
+    <w:p>
+      <w:pPr>
+        <w:ind w:firstLine="708"/>
+        <w:jc w:val="center"/>
+        <w:rPr>
+          <w:rFonts w:ascii="Times New Roman" w:hAnsi="Times New Roman" w:cs="Times New Roman"/>
+          <w:sz w:val="28"/>
+          <w:szCs w:val="28"/>
+        </w:rPr>
+      </w:pPr>
+    </w:p>
+    <w:p>
+      <w:pPr>
+        <w:ind w:firstLine="708"/>
+        <w:jc w:val="both"/>
+        <w:rPr>
+          <w:rFonts w:ascii="Times New Roman" w:hAnsi="Times New Roman" w:cs="Times New Roman"/>
+          <w:sz w:val="28"/>
+          <w:szCs w:val="28"/>
+        </w:rPr>
+      </w:pPr>
+      <w:r>
+        <w:rPr>
+          <w:rFonts w:ascii="Times New Roman" w:hAnsi="Times New Roman" w:cs="Times New Roman"/>
           <w:b/>
           <w:sz w:val="28"/>
           <w:szCs w:val="28"/>
@@ -1859,35 +2358,138 @@
       <w:r>
         <w:rPr>
           <w:rFonts w:ascii="Times New Roman" w:hAnsi="Times New Roman" w:cs="Times New Roman"/>
+          <w:sz w:val="28"/>
+          <w:szCs w:val="28"/>
+        </w:rPr>
+        <w:t xml:space="preserve">: Como os valores dos coeficientes variam com λ ? Explique o motivo. </w:t>
+      </w:r>
+    </w:p>
+    <w:p>
+      <w:pPr>
+        <w:ind w:firstLine="708"/>
+        <w:jc w:val="both"/>
+        <w:rPr>
+          <w:rFonts w:ascii="Times New Roman" w:hAnsi="Times New Roman" w:cs="Times New Roman"/>
+          <w:sz w:val="28"/>
+          <w:szCs w:val="28"/>
+        </w:rPr>
+      </w:pPr>
+      <w:r>
+        <w:rPr>
+          <w:rFonts w:ascii="Times New Roman" w:hAnsi="Times New Roman" w:cs="Times New Roman"/>
+          <w:sz w:val="28"/>
+          <w:szCs w:val="28"/>
+        </w:rPr>
+        <w:t>Comente o crescimento/decrescimento dos erros presente nas figuras EQM x λ</w:t>
+      </w:r>
+    </w:p>
+    <w:p>
+      <w:pPr>
+        <w:ind w:firstLine="708"/>
+        <w:jc w:val="both"/>
+        <w:rPr>
+          <w:rFonts w:ascii="Times New Roman" w:hAnsi="Times New Roman" w:cs="Times New Roman"/>
+          <w:i/>
+          <w:color w:val="4BACC6" w:themeColor="accent5"/>
+          <w:sz w:val="28"/>
+          <w:szCs w:val="28"/>
+        </w:rPr>
+      </w:pPr>
+      <w:r>
+        <w:rPr>
+          <w:rFonts w:ascii="Times New Roman" w:hAnsi="Times New Roman" w:cs="Times New Roman"/>
+          <w:i/>
+          <w:color w:val="4BACC6" w:themeColor="accent5"/>
+          <w:sz w:val="28"/>
+          <w:szCs w:val="28"/>
+        </w:rPr>
+        <w:t>Pode-se perceber que, a medida que aumentamos o lambda, o erro quadrático médio aumenta para o conjunto de treinamento, e d</w:t>
+      </w:r>
+      <w:r>
+        <w:rPr>
+          <w:rFonts w:ascii="Times New Roman" w:hAnsi="Times New Roman" w:cs="Times New Roman"/>
+          <w:i/>
+          <w:color w:val="4BACC6" w:themeColor="accent5"/>
+          <w:sz w:val="28"/>
+          <w:szCs w:val="28"/>
+        </w:rPr>
+        <w:t>iminui para o conjunto de teste</w:t>
+      </w:r>
+      <w:r>
+        <w:rPr>
+          <w:rFonts w:ascii="Times New Roman" w:hAnsi="Times New Roman" w:cs="Times New Roman"/>
+          <w:i/>
+          <w:color w:val="4BACC6" w:themeColor="accent5"/>
+          <w:sz w:val="28"/>
+          <w:szCs w:val="28"/>
+        </w:rPr>
+        <w:t xml:space="preserve">. </w:t>
+      </w:r>
+    </w:p>
+    <w:p>
+      <w:pPr>
+        <w:ind w:firstLine="708"/>
+        <w:jc w:val="both"/>
+        <w:rPr>
+          <w:rFonts w:ascii="Times New Roman" w:hAnsi="Times New Roman" w:cs="Times New Roman"/>
           <w:b/>
-          <w:sz w:val="28"/>
-          <w:szCs w:val="28"/>
-        </w:rPr>
-        <w:t xml:space="preserve">: </w:t>
-      </w:r>
-      <w:r>
-        <w:rPr>
-          <w:rFonts w:ascii="Times New Roman" w:hAnsi="Times New Roman" w:cs="Times New Roman"/>
-          <w:sz w:val="28"/>
-          <w:szCs w:val="28"/>
-        </w:rPr>
-        <w:t>Quais variáveis parecem ser me</w:t>
-      </w:r>
-      <w:r>
-        <w:rPr>
-          <w:rFonts w:ascii="Times New Roman" w:hAnsi="Times New Roman" w:cs="Times New Roman"/>
-          <w:sz w:val="28"/>
-          <w:szCs w:val="28"/>
-        </w:rPr>
-        <w:t>nos relevantes para a regressão</w:t>
-      </w:r>
-      <w:r>
-        <w:rPr>
-          <w:rFonts w:ascii="Times New Roman" w:hAnsi="Times New Roman" w:cs="Times New Roman"/>
-          <w:sz w:val="28"/>
-          <w:szCs w:val="28"/>
-        </w:rPr>
-        <w:t>?</w:t>
+          <w:i/>
+          <w:color w:val="4BACC6" w:themeColor="accent5"/>
+          <w:sz w:val="28"/>
+          <w:szCs w:val="28"/>
+        </w:rPr>
+      </w:pPr>
+      <w:r>
+        <w:rPr>
+          <w:rFonts w:ascii="Times New Roman" w:hAnsi="Times New Roman" w:cs="Times New Roman"/>
+          <w:i/>
+          <w:color w:val="4BACC6" w:themeColor="accent5"/>
+          <w:sz w:val="28"/>
+          <w:szCs w:val="28"/>
+        </w:rPr>
+        <w:t xml:space="preserve">Isso ocorre pois, ao aumentarmos o lambda, estamos </w:t>
+      </w:r>
+      <w:r>
+        <w:rPr>
+          <w:rFonts w:ascii="Times New Roman" w:hAnsi="Times New Roman" w:cs="Times New Roman"/>
+          <w:i/>
+          <w:color w:val="4BACC6" w:themeColor="accent5"/>
+          <w:sz w:val="28"/>
+          <w:szCs w:val="28"/>
+        </w:rPr>
+        <w:t xml:space="preserve">dando um peso maior aos </w:t>
+      </w:r>
+      <w:r>
+        <w:rPr>
+          <w:rFonts w:ascii="Times New Roman" w:hAnsi="Times New Roman" w:cs="Times New Roman"/>
+          <w:b/>
+          <w:i/>
+          <w:color w:val="4BACC6" w:themeColor="accent5"/>
+          <w:sz w:val="28"/>
+          <w:szCs w:val="28"/>
+        </w:rPr>
+        <w:t xml:space="preserve">Ws </w:t>
+      </w:r>
+      <w:r>
+        <w:rPr>
+          <w:rFonts w:ascii="Times New Roman" w:hAnsi="Times New Roman" w:cs="Times New Roman"/>
+          <w:i/>
+          <w:color w:val="4BACC6" w:themeColor="accent5"/>
+          <w:sz w:val="28"/>
+          <w:szCs w:val="28"/>
+        </w:rPr>
+        <w:t>que ao erro na nossa função objetivo, de modo que o modelo tenderá a diminuir os coeficientes utilizados para cada variável, em especial para as variáveis que são menos relevantes para o modelo.</w:t>
+      </w:r>
+      <w:r>
+        <w:rPr>
+          <w:rFonts w:ascii="Times New Roman" w:hAnsi="Times New Roman" w:cs="Times New Roman"/>
+          <w:b/>
+          <w:i/>
+          <w:color w:val="4BACC6" w:themeColor="accent5"/>
+          <w:sz w:val="28"/>
+          <w:szCs w:val="28"/>
+        </w:rPr>
+        <w:t xml:space="preserve"> </w:t>
       </w:r>
     </w:p>
     <w:p>
@@ -1896,17 +2498,21 @@
         <w:jc w:val="both"/>
         <w:rPr>
           <w:rFonts w:ascii="Times New Roman" w:hAnsi="Times New Roman" w:cs="Times New Roman"/>
-          <w:sz w:val="28"/>
-          <w:szCs w:val="28"/>
-        </w:rPr>
-      </w:pPr>
-      <w:r>
-        <w:rPr>
-          <w:rFonts w:ascii="Times New Roman" w:hAnsi="Times New Roman" w:cs="Times New Roman"/>
-          <w:sz w:val="28"/>
-          <w:szCs w:val="28"/>
-        </w:rPr>
-        <w:t>- Encontrar o valor do EQM para os dados de treinamento e de teste para cada um dos valores de λ.</w:t>
+          <w:i/>
+          <w:color w:val="4BACC6" w:themeColor="accent5"/>
+          <w:sz w:val="28"/>
+          <w:szCs w:val="28"/>
+        </w:rPr>
+      </w:pPr>
+      <w:r>
+        <w:rPr>
+          <w:rFonts w:ascii="Times New Roman" w:hAnsi="Times New Roman" w:cs="Times New Roman"/>
+          <w:i/>
+          <w:color w:val="4BACC6" w:themeColor="accent5"/>
+          <w:sz w:val="28"/>
+          <w:szCs w:val="28"/>
+        </w:rPr>
+        <w:t xml:space="preserve">Portanto, podemos perceber um aumento no erro quadrático médio no conjunto de treinamento quando aumentamos o lambda pois estamos mais preocupados em otimizar a utilização dos coeficientes que em otimizar o erro. </w:t>
       </w:r>
     </w:p>
     <w:p>
@@ -1915,73 +2521,63 @@
         <w:jc w:val="both"/>
         <w:rPr>
           <w:rFonts w:ascii="Times New Roman" w:hAnsi="Times New Roman" w:cs="Times New Roman"/>
-          <w:sz w:val="28"/>
-          <w:szCs w:val="28"/>
-        </w:rPr>
-      </w:pPr>
-      <w:r>
-        <w:rPr>
-          <w:rFonts w:ascii="Times New Roman" w:hAnsi="Times New Roman" w:cs="Times New Roman"/>
-          <w:b/>
-          <w:sz w:val="28"/>
-          <w:szCs w:val="28"/>
-        </w:rPr>
-        <w:t>Apresentar</w:t>
-      </w:r>
-      <w:r>
-        <w:rPr>
-          <w:rFonts w:ascii="Times New Roman" w:hAnsi="Times New Roman" w:cs="Times New Roman"/>
-          <w:sz w:val="28"/>
-          <w:szCs w:val="28"/>
-        </w:rPr>
-        <w:t>: Dois gráficos. EQM x λ no conjunto de treinamento e EQM x λ no conjunto de teste</w:t>
-      </w:r>
-    </w:p>
-    <w:p>
-      <w:pPr>
-        <w:ind w:firstLine="708"/>
-        <w:jc w:val="both"/>
-        <w:rPr>
-          <w:rFonts w:ascii="Times New Roman" w:hAnsi="Times New Roman" w:cs="Times New Roman"/>
-          <w:sz w:val="28"/>
-          <w:szCs w:val="28"/>
-        </w:rPr>
-      </w:pPr>
-      <w:r>
-        <w:rPr>
-          <w:rFonts w:ascii="Times New Roman" w:hAnsi="Times New Roman" w:cs="Times New Roman"/>
-          <w:b/>
-          <w:sz w:val="28"/>
-          <w:szCs w:val="28"/>
-        </w:rPr>
-        <w:t>Comentários</w:t>
-      </w:r>
-      <w:r>
-        <w:rPr>
-          <w:rFonts w:ascii="Times New Roman" w:hAnsi="Times New Roman" w:cs="Times New Roman"/>
-          <w:sz w:val="28"/>
-          <w:szCs w:val="28"/>
-        </w:rPr>
-        <w:t xml:space="preserve">: Como os valores dos coeficientes variam com λ ? Explique o motivo. </w:t>
-      </w:r>
-    </w:p>
-    <w:p>
-      <w:pPr>
-        <w:ind w:firstLine="708"/>
-        <w:jc w:val="both"/>
-        <w:rPr>
-          <w:rFonts w:ascii="Times New Roman" w:hAnsi="Times New Roman" w:cs="Times New Roman"/>
-          <w:sz w:val="28"/>
-          <w:szCs w:val="28"/>
-        </w:rPr>
-      </w:pPr>
-      <w:r>
-        <w:rPr>
-          <w:rFonts w:ascii="Times New Roman" w:hAnsi="Times New Roman" w:cs="Times New Roman"/>
-          <w:sz w:val="28"/>
-          <w:szCs w:val="28"/>
-        </w:rPr>
-        <w:t>Comente o crescimento/decrescimento dos erros presente nas figuras EQM x λ</w:t>
+          <w:i/>
+          <w:color w:val="4BACC6" w:themeColor="accent5"/>
+          <w:sz w:val="28"/>
+          <w:szCs w:val="28"/>
+        </w:rPr>
+      </w:pPr>
+      <w:r>
+        <w:rPr>
+          <w:rFonts w:ascii="Times New Roman" w:hAnsi="Times New Roman" w:cs="Times New Roman"/>
+          <w:i/>
+          <w:color w:val="4BACC6" w:themeColor="accent5"/>
+          <w:sz w:val="28"/>
+          <w:szCs w:val="28"/>
+        </w:rPr>
+        <w:t>O comportamento contrário, isso é, a diminuição do</w:t>
+      </w:r>
+      <w:r>
+        <w:rPr>
+          <w:rFonts w:ascii="Times New Roman" w:hAnsi="Times New Roman" w:cs="Times New Roman"/>
+          <w:i/>
+          <w:color w:val="4BACC6" w:themeColor="accent5"/>
+          <w:sz w:val="28"/>
+          <w:szCs w:val="28"/>
+        </w:rPr>
+        <w:t xml:space="preserve"> erro a medida que aumentamos o lambda</w:t>
+      </w:r>
+      <w:r>
+        <w:rPr>
+          <w:rFonts w:ascii="Times New Roman" w:hAnsi="Times New Roman" w:cs="Times New Roman"/>
+          <w:i/>
+          <w:color w:val="4BACC6" w:themeColor="accent5"/>
+          <w:sz w:val="28"/>
+          <w:szCs w:val="28"/>
+        </w:rPr>
+        <w:t>, pode ser</w:t>
+      </w:r>
+      <w:r>
+        <w:rPr>
+          <w:rFonts w:ascii="Times New Roman" w:hAnsi="Times New Roman" w:cs="Times New Roman"/>
+          <w:i/>
+          <w:color w:val="4BACC6" w:themeColor="accent5"/>
+          <w:sz w:val="28"/>
+          <w:szCs w:val="28"/>
+        </w:rPr>
+        <w:t xml:space="preserve"> observado no conjunto de teste pois, quando damos coeficientes menores para as variáveis que menos influenciam no modelo(aumentando o lambda no treinamento), estamos buscando diminuir o overfiting e deixar o modelo mais genérico, o que podemos observar que ocorreu para esse conjunto de dados. </w:t>
+      </w:r>
+      <w:bookmarkStart w:id="0" w:name="_GoBack"/>
+      <w:bookmarkEnd w:id="0"/>
+      <w:r>
+        <w:rPr>
+          <w:rFonts w:ascii="Times New Roman" w:hAnsi="Times New Roman" w:cs="Times New Roman"/>
+          <w:i/>
+          <w:color w:val="4BACC6" w:themeColor="accent5"/>
+          <w:sz w:val="28"/>
+          <w:szCs w:val="28"/>
+        </w:rPr>
+        <w:t xml:space="preserve"> </w:t>
       </w:r>
     </w:p>
     <w:sectPr>

</xml_diff>